<commit_message>
Updated based on local leave bot
</commit_message>
<xml_diff>
--- a/intern-mgt-leave-bot [technical guide].docx
+++ b/intern-mgt-leave-bot [technical guide].docx
@@ -16,7 +16,15 @@
         </w:numPr>
       </w:pPr>
       <w:r>
-        <w:t>Official: Airbase (SG Govt Cloud) and DBSlicer (SG Govt Database)</w:t>
+        <w:t xml:space="preserve">Official: Airbase (SG Govt Cloud) and </w:t>
+      </w:r>
+      <w:proofErr w:type="spellStart"/>
+      <w:r>
+        <w:t>DBSlicer</w:t>
+      </w:r>
+      <w:proofErr w:type="spellEnd"/>
+      <w:r>
+        <w:t xml:space="preserve"> (SG Govt Database)</w:t>
       </w:r>
     </w:p>
     <w:p>
@@ -52,7 +60,23 @@
         </w:numPr>
       </w:pPr>
       <w:r>
-        <w:t>Create new database slicer and edit env file</w:t>
+        <w:t xml:space="preserve">Create </w:t>
+      </w:r>
+      <w:proofErr w:type="gramStart"/>
+      <w:r>
+        <w:t>new</w:t>
+      </w:r>
+      <w:proofErr w:type="gramEnd"/>
+      <w:r>
+        <w:t xml:space="preserve"> database slicer and edit </w:t>
+      </w:r>
+      <w:proofErr w:type="gramStart"/>
+      <w:r>
+        <w:t>env</w:t>
+      </w:r>
+      <w:proofErr w:type="gramEnd"/>
+      <w:r>
+        <w:t xml:space="preserve"> file</w:t>
       </w:r>
     </w:p>
     <w:p>
@@ -94,16 +118,7 @@
         </w:numPr>
       </w:pPr>
       <w:r>
-        <w:t>On VSC app terminal, type “airbase l</w:t>
-      </w:r>
-      <w:r>
-        <w:t>ink</w:t>
-      </w:r>
-      <w:r>
-        <w:t>”</w:t>
-      </w:r>
-      <w:r>
-        <w:t xml:space="preserve"> and link app to the project just created</w:t>
+        <w:t>On VSC app terminal, type “airbase link” and link app to the project just created</w:t>
       </w:r>
     </w:p>
     <w:p>
@@ -121,7 +136,15 @@
         <w:sym w:font="Wingdings" w:char="F0E0"/>
       </w:r>
       <w:r>
-        <w:t xml:space="preserve"> will build the dockerized container</w:t>
+        <w:t xml:space="preserve"> will build the </w:t>
+      </w:r>
+      <w:proofErr w:type="spellStart"/>
+      <w:r>
+        <w:t>dockerized</w:t>
+      </w:r>
+      <w:proofErr w:type="spellEnd"/>
+      <w:r>
+        <w:t xml:space="preserve"> container</w:t>
       </w:r>
     </w:p>
     <w:p>
@@ -133,7 +156,15 @@
         </w:numPr>
       </w:pPr>
       <w:r>
-        <w:t xml:space="preserve">On VSC app terminal, type airbase container deploy to deploy app </w:t>
+        <w:t xml:space="preserve">On VSC app terminal, type airbase container </w:t>
+      </w:r>
+      <w:proofErr w:type="gramStart"/>
+      <w:r>
+        <w:t>deploy</w:t>
+      </w:r>
+      <w:proofErr w:type="gramEnd"/>
+      <w:r>
+        <w:t xml:space="preserve"> to deploy app </w:t>
       </w:r>
       <w:r>
         <w:sym w:font="Wingdings" w:char="F0E0"/>
@@ -151,8 +182,13 @@
         </w:numPr>
       </w:pPr>
       <w:r>
-        <w:t>Local: Docker Desktop and PGadmin</w:t>
-      </w:r>
+        <w:t xml:space="preserve">Local: Docker Desktop and </w:t>
+      </w:r>
+      <w:proofErr w:type="spellStart"/>
+      <w:r>
+        <w:t>PGadmin</w:t>
+      </w:r>
+      <w:proofErr w:type="spellEnd"/>
     </w:p>
     <w:p>
       <w:pPr>
@@ -175,7 +211,15 @@
         </w:numPr>
       </w:pPr>
       <w:r>
-        <w:t>Set up postgres admin server and database key in details to env file</w:t>
+        <w:t xml:space="preserve">Set up </w:t>
+      </w:r>
+      <w:proofErr w:type="spellStart"/>
+      <w:r>
+        <w:t>postgres</w:t>
+      </w:r>
+      <w:proofErr w:type="spellEnd"/>
+      <w:r>
+        <w:t xml:space="preserve"> admin server and database key in details to env file</w:t>
       </w:r>
     </w:p>
     <w:p>
@@ -263,8 +307,13 @@
           <w:numId w:val="2"/>
         </w:numPr>
       </w:pPr>
-      <w:r>
-        <w:t>.env:</w:t>
+      <w:proofErr w:type="gramStart"/>
+      <w:r>
+        <w:t>.env</w:t>
+      </w:r>
+      <w:proofErr w:type="gramEnd"/>
+      <w:r>
+        <w:t>:</w:t>
       </w:r>
     </w:p>
     <w:p>
@@ -312,7 +361,15 @@
         </w:numPr>
       </w:pPr>
       <w:r>
-        <w:t>simulated rpa intern csv info</w:t>
+        <w:t xml:space="preserve">simulated </w:t>
+      </w:r>
+      <w:proofErr w:type="spellStart"/>
+      <w:r>
+        <w:t>rpa</w:t>
+      </w:r>
+      <w:proofErr w:type="spellEnd"/>
+      <w:r>
+        <w:t xml:space="preserve"> intern csv info</w:t>
       </w:r>
     </w:p>
     <w:p>
@@ -323,8 +380,13 @@
           <w:numId w:val="2"/>
         </w:numPr>
       </w:pPr>
-      <w:r>
-        <w:t>formsg link</w:t>
+      <w:proofErr w:type="spellStart"/>
+      <w:r>
+        <w:t>formsg</w:t>
+      </w:r>
+      <w:proofErr w:type="spellEnd"/>
+      <w:r>
+        <w:t xml:space="preserve"> link</w:t>
       </w:r>
     </w:p>
     <w:p>
@@ -336,8 +398,13 @@
         </w:numPr>
       </w:pPr>
       <w:r>
-        <w:t>docker-compose.yml</w:t>
-      </w:r>
+        <w:t>docker-</w:t>
+      </w:r>
+      <w:proofErr w:type="spellStart"/>
+      <w:r>
+        <w:t>compose.yml</w:t>
+      </w:r>
+      <w:proofErr w:type="spellEnd"/>
     </w:p>
     <w:p>
       <w:pPr>
@@ -347,9 +414,11 @@
           <w:numId w:val="2"/>
         </w:numPr>
       </w:pPr>
+      <w:proofErr w:type="spellStart"/>
       <w:r>
         <w:t>dockerfile</w:t>
       </w:r>
+      <w:proofErr w:type="spellEnd"/>
     </w:p>
     <w:p/>
     <w:p>
@@ -468,6 +537,7 @@
         <w:rPr>
           <w:b/>
           <w:bCs/>
+          <w:noProof/>
           <w:u w:val="single"/>
         </w:rPr>
         <w:drawing>
@@ -580,13 +650,23 @@
           <w:u w:val="single"/>
         </w:rPr>
       </w:pPr>
-      <w:r>
-        <w:rPr>
-          <w:b/>
-          <w:bCs/>
-          <w:u w:val="single"/>
-        </w:rPr>
-        <w:t>Intern has negative leave balance after cutting short internship</w:t>
+      <w:proofErr w:type="gramStart"/>
+      <w:r>
+        <w:rPr>
+          <w:b/>
+          <w:bCs/>
+          <w:u w:val="single"/>
+        </w:rPr>
+        <w:t>Intern has</w:t>
+      </w:r>
+      <w:proofErr w:type="gramEnd"/>
+      <w:r>
+        <w:rPr>
+          <w:b/>
+          <w:bCs/>
+          <w:u w:val="single"/>
+        </w:rPr>
+        <w:t xml:space="preserve"> negative leave balance after cutting short internship</w:t>
       </w:r>
     </w:p>
     <w:p>
@@ -608,25 +688,95 @@
           <w:bCs/>
           <w:u w:val="single"/>
         </w:rPr>
-        <w:t>Intern applied for 2 leave application together where total leave duration exceeds leave balance</w:t>
-      </w:r>
-    </w:p>
-    <w:p>
-      <w:pPr>
-        <w:rPr>
-          <w:b/>
-          <w:bCs/>
-          <w:u w:val="single"/>
-        </w:rPr>
-      </w:pPr>
-      <w:r>
-        <w:rPr>
-          <w:b/>
-          <w:bCs/>
-          <w:u w:val="single"/>
-        </w:rPr>
+        <w:t xml:space="preserve">Intern applied for 2 leave </w:t>
+      </w:r>
+      <w:proofErr w:type="gramStart"/>
+      <w:r>
+        <w:rPr>
+          <w:b/>
+          <w:bCs/>
+          <w:u w:val="single"/>
+        </w:rPr>
+        <w:t>application</w:t>
+      </w:r>
+      <w:proofErr w:type="gramEnd"/>
+      <w:r>
+        <w:rPr>
+          <w:b/>
+          <w:bCs/>
+          <w:u w:val="single"/>
+        </w:rPr>
+        <w:t xml:space="preserve"> together where total leave duration exceeds leave balance</w:t>
+      </w:r>
+    </w:p>
+    <w:p>
+      <w:pPr>
+        <w:rPr>
+          <w:b/>
+          <w:bCs/>
+          <w:u w:val="single"/>
+        </w:rPr>
+      </w:pPr>
+    </w:p>
+    <w:p>
+      <w:pPr>
+        <w:rPr>
+          <w:b/>
+          <w:bCs/>
+          <w:u w:val="single"/>
+        </w:rPr>
+      </w:pPr>
+    </w:p>
+    <w:p>
+      <w:pPr>
+        <w:rPr>
+          <w:b/>
+          <w:bCs/>
+          <w:u w:val="single"/>
+        </w:rPr>
+      </w:pPr>
+    </w:p>
+    <w:p>
+      <w:pPr>
+        <w:rPr>
+          <w:b/>
+          <w:bCs/>
+          <w:u w:val="single"/>
+        </w:rPr>
+      </w:pPr>
+      <w:r>
+        <w:rPr>
+          <w:b/>
+          <w:bCs/>
+          <w:u w:val="single"/>
+        </w:rPr>
+        <w:lastRenderedPageBreak/>
         <w:t>To Do</w:t>
       </w:r>
+    </w:p>
+    <w:p>
+      <w:pPr>
+        <w:pStyle w:val="ListParagraph"/>
+        <w:numPr>
+          <w:ilvl w:val="0"/>
+          <w:numId w:val="5"/>
+        </w:numPr>
+      </w:pPr>
+      <w:r>
+        <w:t>Edge cases</w:t>
+      </w:r>
+    </w:p>
+    <w:p>
+      <w:pPr>
+        <w:pStyle w:val="ListParagraph"/>
+        <w:jc w:val="both"/>
+        <w:rPr>
+          <w:b/>
+          <w:bCs/>
+          <w:strike/>
+          <w:u w:val="single"/>
+        </w:rPr>
+      </w:pPr>
     </w:p>
     <w:p>
       <w:pPr>
@@ -643,8 +793,483 @@
         </w:rPr>
       </w:pPr>
       <w:r>
-        <w:t>Settle acceptance/rejection for multiple webserver link</w:t>
-      </w:r>
+        <w:t>RPA to payroll format</w:t>
+      </w:r>
+      <w:r>
+        <w:t xml:space="preserve"> for output</w:t>
+      </w:r>
+      <w:r>
+        <w:t xml:space="preserve"> (to be done outside the bot)</w:t>
+      </w:r>
+    </w:p>
+    <w:p>
+      <w:pPr>
+        <w:pStyle w:val="ListParagraph"/>
+        <w:numPr>
+          <w:ilvl w:val="1"/>
+          <w:numId w:val="4"/>
+        </w:numPr>
+        <w:jc w:val="both"/>
+        <w:rPr>
+          <w:b/>
+          <w:bCs/>
+          <w:u w:val="single"/>
+        </w:rPr>
+      </w:pPr>
+      <w:r>
+        <w:t>Steps:</w:t>
+      </w:r>
+    </w:p>
+    <w:p>
+      <w:pPr>
+        <w:pStyle w:val="ListParagraph"/>
+        <w:numPr>
+          <w:ilvl w:val="2"/>
+          <w:numId w:val="4"/>
+        </w:numPr>
+        <w:jc w:val="both"/>
+        <w:rPr>
+          <w:b/>
+          <w:bCs/>
+          <w:u w:val="single"/>
+        </w:rPr>
+      </w:pPr>
+      <w:r>
+        <w:t>Choose month for payroll</w:t>
+      </w:r>
+    </w:p>
+    <w:p>
+      <w:pPr>
+        <w:pStyle w:val="ListParagraph"/>
+        <w:numPr>
+          <w:ilvl w:val="2"/>
+          <w:numId w:val="4"/>
+        </w:numPr>
+        <w:jc w:val="both"/>
+        <w:rPr>
+          <w:b/>
+          <w:bCs/>
+          <w:u w:val="single"/>
+        </w:rPr>
+      </w:pPr>
+      <w:r>
+        <w:t xml:space="preserve">Extract out intern data </w:t>
+      </w:r>
+      <w:r>
+        <w:t>for that month</w:t>
+      </w:r>
+    </w:p>
+    <w:p>
+      <w:pPr>
+        <w:pStyle w:val="ListParagraph"/>
+        <w:numPr>
+          <w:ilvl w:val="2"/>
+          <w:numId w:val="4"/>
+        </w:numPr>
+        <w:jc w:val="both"/>
+        <w:rPr>
+          <w:b/>
+          <w:bCs/>
+          <w:u w:val="single"/>
+        </w:rPr>
+      </w:pPr>
+      <w:r>
+        <w:t xml:space="preserve">Extract out </w:t>
+      </w:r>
+      <w:proofErr w:type="gramStart"/>
+      <w:r>
+        <w:t>leave</w:t>
+      </w:r>
+      <w:proofErr w:type="gramEnd"/>
+      <w:r>
+        <w:t xml:space="preserve"> logs for payroll of </w:t>
+      </w:r>
+      <w:r>
+        <w:t>selected</w:t>
+      </w:r>
+      <w:r>
+        <w:t xml:space="preserve"> month and previous month. (This is to include leaves with overlapping months)</w:t>
+      </w:r>
+    </w:p>
+    <w:p>
+      <w:pPr>
+        <w:pStyle w:val="ListParagraph"/>
+        <w:numPr>
+          <w:ilvl w:val="3"/>
+          <w:numId w:val="4"/>
+        </w:numPr>
+        <w:jc w:val="both"/>
+        <w:rPr>
+          <w:b/>
+          <w:bCs/>
+          <w:u w:val="single"/>
+        </w:rPr>
+      </w:pPr>
+      <w:r>
+        <w:t>Based on these 2 reports get:</w:t>
+      </w:r>
+    </w:p>
+    <w:p>
+      <w:pPr>
+        <w:pStyle w:val="ListParagraph"/>
+        <w:numPr>
+          <w:ilvl w:val="4"/>
+          <w:numId w:val="4"/>
+        </w:numPr>
+        <w:jc w:val="both"/>
+        <w:rPr>
+          <w:b/>
+          <w:bCs/>
+          <w:u w:val="single"/>
+        </w:rPr>
+      </w:pPr>
+      <w:r>
+        <w:t>Start Date</w:t>
+      </w:r>
+    </w:p>
+    <w:p>
+      <w:pPr>
+        <w:pStyle w:val="ListParagraph"/>
+        <w:numPr>
+          <w:ilvl w:val="4"/>
+          <w:numId w:val="4"/>
+        </w:numPr>
+        <w:jc w:val="both"/>
+        <w:rPr>
+          <w:b/>
+          <w:bCs/>
+          <w:u w:val="single"/>
+        </w:rPr>
+      </w:pPr>
+      <w:r>
+        <w:t xml:space="preserve">End Date </w:t>
+      </w:r>
+    </w:p>
+    <w:p>
+      <w:pPr>
+        <w:pStyle w:val="ListParagraph"/>
+        <w:numPr>
+          <w:ilvl w:val="4"/>
+          <w:numId w:val="4"/>
+        </w:numPr>
+        <w:jc w:val="both"/>
+        <w:rPr>
+          <w:b/>
+          <w:bCs/>
+          <w:u w:val="single"/>
+        </w:rPr>
+      </w:pPr>
+      <w:r>
+        <w:t>AL taken</w:t>
+      </w:r>
+    </w:p>
+    <w:p>
+      <w:pPr>
+        <w:pStyle w:val="ListParagraph"/>
+        <w:numPr>
+          <w:ilvl w:val="4"/>
+          <w:numId w:val="4"/>
+        </w:numPr>
+        <w:jc w:val="both"/>
+        <w:rPr>
+          <w:b/>
+          <w:bCs/>
+          <w:u w:val="single"/>
+        </w:rPr>
+      </w:pPr>
+      <w:r>
+        <w:t>MC taken</w:t>
+      </w:r>
+    </w:p>
+    <w:p>
+      <w:pPr>
+        <w:pStyle w:val="ListParagraph"/>
+        <w:numPr>
+          <w:ilvl w:val="4"/>
+          <w:numId w:val="4"/>
+        </w:numPr>
+        <w:jc w:val="both"/>
+        <w:rPr>
+          <w:b/>
+          <w:bCs/>
+          <w:u w:val="single"/>
+        </w:rPr>
+      </w:pPr>
+      <w:r>
+        <w:t>NPL</w:t>
+      </w:r>
+    </w:p>
+    <w:p>
+      <w:pPr>
+        <w:pStyle w:val="ListParagraph"/>
+        <w:numPr>
+          <w:ilvl w:val="4"/>
+          <w:numId w:val="4"/>
+        </w:numPr>
+        <w:jc w:val="both"/>
+        <w:rPr>
+          <w:b/>
+          <w:bCs/>
+          <w:u w:val="single"/>
+        </w:rPr>
+      </w:pPr>
+      <w:r>
+        <w:t>OIL</w:t>
+      </w:r>
+    </w:p>
+    <w:p>
+      <w:pPr>
+        <w:pStyle w:val="ListParagraph"/>
+        <w:numPr>
+          <w:ilvl w:val="2"/>
+          <w:numId w:val="4"/>
+        </w:numPr>
+        <w:jc w:val="both"/>
+        <w:rPr>
+          <w:b/>
+          <w:bCs/>
+          <w:u w:val="single"/>
+        </w:rPr>
+      </w:pPr>
+      <w:r>
+        <w:t xml:space="preserve">Extract </w:t>
+      </w:r>
+      <w:proofErr w:type="spellStart"/>
+      <w:r>
+        <w:t>Masterlist</w:t>
+      </w:r>
+      <w:proofErr w:type="spellEnd"/>
+      <w:r>
+        <w:t xml:space="preserve"> to get</w:t>
+      </w:r>
+    </w:p>
+    <w:p>
+      <w:pPr>
+        <w:pStyle w:val="ListParagraph"/>
+        <w:numPr>
+          <w:ilvl w:val="3"/>
+          <w:numId w:val="4"/>
+        </w:numPr>
+        <w:jc w:val="both"/>
+        <w:rPr>
+          <w:b/>
+          <w:bCs/>
+          <w:u w:val="single"/>
+        </w:rPr>
+      </w:pPr>
+      <w:r>
+        <w:t>Dept</w:t>
+      </w:r>
+    </w:p>
+    <w:p>
+      <w:pPr>
+        <w:pStyle w:val="ListParagraph"/>
+        <w:numPr>
+          <w:ilvl w:val="3"/>
+          <w:numId w:val="4"/>
+        </w:numPr>
+        <w:jc w:val="both"/>
+        <w:rPr>
+          <w:b/>
+          <w:bCs/>
+          <w:u w:val="single"/>
+        </w:rPr>
+      </w:pPr>
+      <w:r>
+        <w:t>NRIC</w:t>
+      </w:r>
+    </w:p>
+    <w:p>
+      <w:pPr>
+        <w:pStyle w:val="ListParagraph"/>
+        <w:numPr>
+          <w:ilvl w:val="3"/>
+          <w:numId w:val="4"/>
+        </w:numPr>
+        <w:jc w:val="both"/>
+        <w:rPr>
+          <w:b/>
+          <w:bCs/>
+          <w:u w:val="single"/>
+        </w:rPr>
+      </w:pPr>
+      <w:r>
+        <w:t>Name of Bank</w:t>
+      </w:r>
+    </w:p>
+    <w:p>
+      <w:pPr>
+        <w:pStyle w:val="ListParagraph"/>
+        <w:numPr>
+          <w:ilvl w:val="3"/>
+          <w:numId w:val="4"/>
+        </w:numPr>
+        <w:jc w:val="both"/>
+        <w:rPr>
+          <w:b/>
+          <w:bCs/>
+          <w:u w:val="single"/>
+        </w:rPr>
+      </w:pPr>
+      <w:r>
+        <w:t xml:space="preserve">Bank account number </w:t>
+      </w:r>
+    </w:p>
+    <w:p>
+      <w:pPr>
+        <w:pStyle w:val="ListParagraph"/>
+        <w:numPr>
+          <w:ilvl w:val="3"/>
+          <w:numId w:val="4"/>
+        </w:numPr>
+        <w:jc w:val="both"/>
+        <w:rPr>
+          <w:b/>
+          <w:bCs/>
+          <w:u w:val="single"/>
+        </w:rPr>
+      </w:pPr>
+      <w:r>
+        <w:t>% working days a week (out of 5)</w:t>
+      </w:r>
+    </w:p>
+    <w:p>
+      <w:pPr>
+        <w:pStyle w:val="ListParagraph"/>
+        <w:numPr>
+          <w:ilvl w:val="3"/>
+          <w:numId w:val="4"/>
+        </w:numPr>
+        <w:jc w:val="both"/>
+        <w:rPr>
+          <w:b/>
+          <w:bCs/>
+          <w:u w:val="single"/>
+        </w:rPr>
+      </w:pPr>
+      <w:r>
+        <w:t>Base allowance</w:t>
+      </w:r>
+    </w:p>
+    <w:p>
+      <w:pPr>
+        <w:pStyle w:val="ListParagraph"/>
+        <w:numPr>
+          <w:ilvl w:val="3"/>
+          <w:numId w:val="4"/>
+        </w:numPr>
+        <w:jc w:val="both"/>
+        <w:rPr>
+          <w:b/>
+          <w:bCs/>
+          <w:u w:val="single"/>
+        </w:rPr>
+      </w:pPr>
+      <w:r>
+        <w:t>Actual allowance</w:t>
+      </w:r>
+    </w:p>
+    <w:p>
+      <w:pPr>
+        <w:pStyle w:val="ListParagraph"/>
+        <w:numPr>
+          <w:ilvl w:val="3"/>
+          <w:numId w:val="4"/>
+        </w:numPr>
+        <w:jc w:val="both"/>
+        <w:rPr>
+          <w:b/>
+          <w:bCs/>
+          <w:u w:val="single"/>
+        </w:rPr>
+      </w:pPr>
+      <w:r>
+        <w:t>Cost Center</w:t>
+      </w:r>
+    </w:p>
+    <w:p>
+      <w:pPr>
+        <w:pStyle w:val="ListParagraph"/>
+        <w:numPr>
+          <w:ilvl w:val="3"/>
+          <w:numId w:val="4"/>
+        </w:numPr>
+        <w:jc w:val="both"/>
+        <w:rPr>
+          <w:b/>
+          <w:bCs/>
+          <w:u w:val="single"/>
+        </w:rPr>
+      </w:pPr>
+      <w:r>
+        <w:t>D.O.B</w:t>
+      </w:r>
+    </w:p>
+    <w:p>
+      <w:pPr>
+        <w:pStyle w:val="ListParagraph"/>
+        <w:numPr>
+          <w:ilvl w:val="3"/>
+          <w:numId w:val="4"/>
+        </w:numPr>
+        <w:jc w:val="both"/>
+        <w:rPr>
+          <w:b/>
+          <w:bCs/>
+          <w:u w:val="single"/>
+        </w:rPr>
+      </w:pPr>
+      <w:r>
+        <w:t>CPF eligibility</w:t>
+      </w:r>
+    </w:p>
+    <w:p>
+      <w:pPr>
+        <w:pStyle w:val="ListParagraph"/>
+        <w:numPr>
+          <w:ilvl w:val="3"/>
+          <w:numId w:val="4"/>
+        </w:numPr>
+        <w:jc w:val="both"/>
+        <w:rPr>
+          <w:b/>
+          <w:bCs/>
+          <w:u w:val="single"/>
+        </w:rPr>
+      </w:pPr>
+      <w:r>
+        <w:t>Leave eligibility</w:t>
+      </w:r>
+    </w:p>
+    <w:p>
+      <w:pPr>
+        <w:pStyle w:val="ListParagraph"/>
+        <w:numPr>
+          <w:ilvl w:val="2"/>
+          <w:numId w:val="4"/>
+        </w:numPr>
+        <w:jc w:val="both"/>
+        <w:rPr>
+          <w:b/>
+          <w:bCs/>
+          <w:u w:val="single"/>
+        </w:rPr>
+      </w:pPr>
+      <w:r>
+        <w:t>Get calculations for payroll info</w:t>
+      </w:r>
+    </w:p>
+    <w:p>
+      <w:pPr>
+        <w:pStyle w:val="ListParagraph"/>
+        <w:ind w:left="1440"/>
+        <w:jc w:val="both"/>
+        <w:rPr>
+          <w:b/>
+          <w:bCs/>
+          <w:u w:val="single"/>
+        </w:rPr>
+      </w:pPr>
     </w:p>
     <w:p>
       <w:pPr>
@@ -661,11 +1286,13 @@
         </w:rPr>
       </w:pPr>
       <w:r>
-        <w:t>RPA to payroll format</w:t>
-      </w:r>
-      <w:r>
-        <w:t xml:space="preserve"> for output</w:t>
-      </w:r>
+        <w:t xml:space="preserve">RPA for uploading of intern </w:t>
+      </w:r>
+      <w:proofErr w:type="spellStart"/>
+      <w:r>
+        <w:t>db</w:t>
+      </w:r>
+      <w:proofErr w:type="spellEnd"/>
     </w:p>
     <w:p>
       <w:pPr>
@@ -682,119 +1309,15 @@
         </w:rPr>
       </w:pPr>
       <w:r>
-        <w:lastRenderedPageBreak/>
-        <w:t>Integrate doc submit to mc and compassionate leave application. Workflow:</w:t>
-      </w:r>
-    </w:p>
-    <w:p>
-      <w:pPr>
-        <w:pStyle w:val="ListParagraph"/>
-        <w:numPr>
-          <w:ilvl w:val="1"/>
-          <w:numId w:val="4"/>
-        </w:numPr>
-        <w:jc w:val="both"/>
-        <w:rPr>
-          <w:b/>
-          <w:bCs/>
-          <w:u w:val="single"/>
-        </w:rPr>
-      </w:pPr>
-      <w:r>
-        <w:t>Choose leave type (mc/compassionate)</w:t>
-      </w:r>
-    </w:p>
-    <w:p>
-      <w:pPr>
-        <w:pStyle w:val="ListParagraph"/>
-        <w:numPr>
-          <w:ilvl w:val="1"/>
-          <w:numId w:val="4"/>
-        </w:numPr>
-        <w:jc w:val="both"/>
-        <w:rPr>
-          <w:b/>
-          <w:bCs/>
-          <w:u w:val="single"/>
-        </w:rPr>
-      </w:pPr>
-      <w:r>
-        <w:t>Link to please submit document, continue, cancel</w:t>
-      </w:r>
-    </w:p>
-    <w:p>
-      <w:pPr>
-        <w:pStyle w:val="ListParagraph"/>
-        <w:numPr>
-          <w:ilvl w:val="1"/>
-          <w:numId w:val="4"/>
-        </w:numPr>
-        <w:jc w:val="both"/>
-        <w:rPr>
-          <w:b/>
-          <w:bCs/>
-          <w:u w:val="single"/>
-        </w:rPr>
-      </w:pPr>
-      <w:r>
-        <w:t xml:space="preserve">date </w:t>
-      </w:r>
-      <w:r>
-        <w:t xml:space="preserve">input </w:t>
-      </w:r>
-    </w:p>
-    <w:p>
-      <w:pPr>
-        <w:pStyle w:val="ListParagraph"/>
-        <w:numPr>
-          <w:ilvl w:val="1"/>
-          <w:numId w:val="4"/>
-        </w:numPr>
-        <w:jc w:val="both"/>
-        <w:rPr>
-          <w:b/>
-          <w:bCs/>
-          <w:u w:val="single"/>
-        </w:rPr>
-      </w:pPr>
-      <w:r>
-        <w:t>confirmation</w:t>
-      </w:r>
-    </w:p>
-    <w:p>
-      <w:pPr>
-        <w:pStyle w:val="ListParagraph"/>
-        <w:numPr>
-          <w:ilvl w:val="1"/>
-          <w:numId w:val="4"/>
-        </w:numPr>
-        <w:jc w:val="both"/>
-        <w:rPr>
-          <w:b/>
-          <w:bCs/>
-          <w:u w:val="single"/>
-        </w:rPr>
-      </w:pPr>
-      <w:r>
-        <w:t xml:space="preserve">send over to supervisor </w:t>
-      </w:r>
-    </w:p>
-    <w:p>
-      <w:pPr>
-        <w:pStyle w:val="ListParagraph"/>
-        <w:numPr>
-          <w:ilvl w:val="0"/>
-          <w:numId w:val="4"/>
-        </w:numPr>
-        <w:jc w:val="both"/>
-        <w:rPr>
-          <w:b/>
-          <w:bCs/>
-          <w:u w:val="single"/>
-        </w:rPr>
-      </w:pPr>
-      <w:r>
-        <w:t>Find how to see db from airbase side</w:t>
+        <w:t xml:space="preserve">Find how to see </w:t>
+      </w:r>
+      <w:proofErr w:type="spellStart"/>
+      <w:r>
+        <w:t>db</w:t>
+      </w:r>
+      <w:proofErr w:type="spellEnd"/>
+      <w:r>
+        <w:t xml:space="preserve"> from airbase side</w:t>
       </w:r>
     </w:p>
     <w:sectPr>
@@ -1011,7 +1534,7 @@
         <w:rFonts w:ascii="Courier New" w:hAnsi="Courier New" w:cs="Courier New" w:hint="default"/>
       </w:rPr>
     </w:lvl>
-    <w:lvl w:ilvl="2" w:tplc="04090005" w:tentative="1">
+    <w:lvl w:ilvl="2" w:tplc="04090005">
       <w:start w:val="1"/>
       <w:numFmt w:val="bullet"/>
       <w:lvlText w:val=""/>
@@ -1023,7 +1546,7 @@
         <w:rFonts w:ascii="Wingdings" w:hAnsi="Wingdings" w:hint="default"/>
       </w:rPr>
     </w:lvl>
-    <w:lvl w:ilvl="3" w:tplc="04090001" w:tentative="1">
+    <w:lvl w:ilvl="3" w:tplc="04090001">
       <w:start w:val="1"/>
       <w:numFmt w:val="bullet"/>
       <w:lvlText w:val=""/>
@@ -1035,7 +1558,7 @@
         <w:rFonts w:ascii="Symbol" w:hAnsi="Symbol" w:hint="default"/>
       </w:rPr>
     </w:lvl>
-    <w:lvl w:ilvl="4" w:tplc="04090003" w:tentative="1">
+    <w:lvl w:ilvl="4" w:tplc="04090003">
       <w:start w:val="1"/>
       <w:numFmt w:val="bullet"/>
       <w:lvlText w:val="o"/>
@@ -1238,6 +1761,119 @@
       </w:rPr>
     </w:lvl>
     <w:lvl w:ilvl="2" w:tplc="04090005">
+      <w:start w:val="1"/>
+      <w:numFmt w:val="bullet"/>
+      <w:lvlText w:val=""/>
+      <w:lvlJc w:val="left"/>
+      <w:pPr>
+        <w:ind w:left="2160" w:hanging="360"/>
+      </w:pPr>
+      <w:rPr>
+        <w:rFonts w:ascii="Wingdings" w:hAnsi="Wingdings" w:hint="default"/>
+      </w:rPr>
+    </w:lvl>
+    <w:lvl w:ilvl="3" w:tplc="04090001" w:tentative="1">
+      <w:start w:val="1"/>
+      <w:numFmt w:val="bullet"/>
+      <w:lvlText w:val=""/>
+      <w:lvlJc w:val="left"/>
+      <w:pPr>
+        <w:ind w:left="2880" w:hanging="360"/>
+      </w:pPr>
+      <w:rPr>
+        <w:rFonts w:ascii="Symbol" w:hAnsi="Symbol" w:hint="default"/>
+      </w:rPr>
+    </w:lvl>
+    <w:lvl w:ilvl="4" w:tplc="04090003" w:tentative="1">
+      <w:start w:val="1"/>
+      <w:numFmt w:val="bullet"/>
+      <w:lvlText w:val="o"/>
+      <w:lvlJc w:val="left"/>
+      <w:pPr>
+        <w:ind w:left="3600" w:hanging="360"/>
+      </w:pPr>
+      <w:rPr>
+        <w:rFonts w:ascii="Courier New" w:hAnsi="Courier New" w:cs="Courier New" w:hint="default"/>
+      </w:rPr>
+    </w:lvl>
+    <w:lvl w:ilvl="5" w:tplc="04090005" w:tentative="1">
+      <w:start w:val="1"/>
+      <w:numFmt w:val="bullet"/>
+      <w:lvlText w:val=""/>
+      <w:lvlJc w:val="left"/>
+      <w:pPr>
+        <w:ind w:left="4320" w:hanging="360"/>
+      </w:pPr>
+      <w:rPr>
+        <w:rFonts w:ascii="Wingdings" w:hAnsi="Wingdings" w:hint="default"/>
+      </w:rPr>
+    </w:lvl>
+    <w:lvl w:ilvl="6" w:tplc="04090001" w:tentative="1">
+      <w:start w:val="1"/>
+      <w:numFmt w:val="bullet"/>
+      <w:lvlText w:val=""/>
+      <w:lvlJc w:val="left"/>
+      <w:pPr>
+        <w:ind w:left="5040" w:hanging="360"/>
+      </w:pPr>
+      <w:rPr>
+        <w:rFonts w:ascii="Symbol" w:hAnsi="Symbol" w:hint="default"/>
+      </w:rPr>
+    </w:lvl>
+    <w:lvl w:ilvl="7" w:tplc="04090003" w:tentative="1">
+      <w:start w:val="1"/>
+      <w:numFmt w:val="bullet"/>
+      <w:lvlText w:val="o"/>
+      <w:lvlJc w:val="left"/>
+      <w:pPr>
+        <w:ind w:left="5760" w:hanging="360"/>
+      </w:pPr>
+      <w:rPr>
+        <w:rFonts w:ascii="Courier New" w:hAnsi="Courier New" w:cs="Courier New" w:hint="default"/>
+      </w:rPr>
+    </w:lvl>
+    <w:lvl w:ilvl="8" w:tplc="04090005" w:tentative="1">
+      <w:start w:val="1"/>
+      <w:numFmt w:val="bullet"/>
+      <w:lvlText w:val=""/>
+      <w:lvlJc w:val="left"/>
+      <w:pPr>
+        <w:ind w:left="6480" w:hanging="360"/>
+      </w:pPr>
+      <w:rPr>
+        <w:rFonts w:ascii="Wingdings" w:hAnsi="Wingdings" w:hint="default"/>
+      </w:rPr>
+    </w:lvl>
+  </w:abstractNum>
+  <w:abstractNum w:abstractNumId="4" w15:restartNumberingAfterBreak="0">
+    <w:nsid w:val="69187E9C"/>
+    <w:multiLevelType w:val="hybridMultilevel"/>
+    <w:tmpl w:val="F5A6AD28"/>
+    <w:lvl w:ilvl="0" w:tplc="04090001">
+      <w:start w:val="1"/>
+      <w:numFmt w:val="bullet"/>
+      <w:lvlText w:val=""/>
+      <w:lvlJc w:val="left"/>
+      <w:pPr>
+        <w:ind w:left="720" w:hanging="360"/>
+      </w:pPr>
+      <w:rPr>
+        <w:rFonts w:ascii="Symbol" w:hAnsi="Symbol" w:hint="default"/>
+      </w:rPr>
+    </w:lvl>
+    <w:lvl w:ilvl="1" w:tplc="04090003" w:tentative="1">
+      <w:start w:val="1"/>
+      <w:numFmt w:val="bullet"/>
+      <w:lvlText w:val="o"/>
+      <w:lvlJc w:val="left"/>
+      <w:pPr>
+        <w:ind w:left="1440" w:hanging="360"/>
+      </w:pPr>
+      <w:rPr>
+        <w:rFonts w:ascii="Courier New" w:hAnsi="Courier New" w:cs="Courier New" w:hint="default"/>
+      </w:rPr>
+    </w:lvl>
+    <w:lvl w:ilvl="2" w:tplc="04090005" w:tentative="1">
       <w:start w:val="1"/>
       <w:numFmt w:val="bullet"/>
       <w:lvlText w:val=""/>
@@ -1333,6 +1969,9 @@
   </w:num>
   <w:num w:numId="4" w16cid:durableId="1565486231">
     <w:abstractNumId w:val="1"/>
+  </w:num>
+  <w:num w:numId="5" w16cid:durableId="493642650">
+    <w:abstractNumId w:val="4"/>
   </w:num>
 </w:numbering>
 </file>
@@ -1940,6 +2579,7 @@
   <w:style w:type="character" w:default="1" w:styleId="DefaultParagraphFont">
     <w:name w:val="Default Paragraph Font"/>
     <w:uiPriority w:val="1"/>
+    <w:semiHidden/>
     <w:unhideWhenUsed/>
   </w:style>
   <w:style w:type="table" w:default="1" w:styleId="TableNormal">

</xml_diff>